<commit_message>
Making the pictures look nice for my presentation
</commit_message>
<xml_diff>
--- a/UHI/UHIsocialfactors/socialuhi.docx
+++ b/UHI/UHIsocialfactors/socialuhi.docx
@@ -448,6 +448,597 @@
             </a:graphic>
           </wp:inline>
         </w:drawing>
+      </w:r>
+    </w:p>
+    <w:p>
+      <w:pPr>
+        <w:pStyle w:val="SourceCode"/>
+      </w:pPr>
+      <w:r>
+        <w:rPr>
+          <w:rStyle w:val="NormalTok"/>
+        </w:rPr>
+        <w:t xml:space="preserve">mult_uhi =</w:t>
+      </w:r>
+      <w:r>
+        <w:rPr>
+          <w:rStyle w:val="StringTok"/>
+        </w:rPr>
+        <w:t xml:space="preserve"> </w:t>
+      </w:r>
+      <w:r>
+        <w:rPr>
+          <w:rStyle w:val="KeywordTok"/>
+        </w:rPr>
+        <w:t xml:space="preserve">lm</w:t>
+      </w:r>
+      <w:r>
+        <w:rPr>
+          <w:rStyle w:val="NormalTok"/>
+        </w:rPr>
+        <w:t xml:space="preserve">(uhi.x</w:t>
+      </w:r>
+      <w:r>
+        <w:rPr>
+          <w:rStyle w:val="OperatorTok"/>
+        </w:rPr>
+        <w:t xml:space="preserve">~</w:t>
+      </w:r>
+      <w:r>
+        <w:rPr>
+          <w:rStyle w:val="NormalTok"/>
+        </w:rPr>
+        <w:t xml:space="preserve">median_income</w:t>
+      </w:r>
+      <w:r>
+        <w:rPr>
+          <w:rStyle w:val="OperatorTok"/>
+        </w:rPr>
+        <w:t xml:space="preserve">+</w:t>
+      </w:r>
+      <w:r>
+        <w:rPr>
+          <w:rStyle w:val="NormalTok"/>
+        </w:rPr>
+        <w:t xml:space="preserve">nonwhite</w:t>
+      </w:r>
+      <w:r>
+        <w:rPr>
+          <w:rStyle w:val="OperatorTok"/>
+        </w:rPr>
+        <w:t xml:space="preserve">+</w:t>
+      </w:r>
+      <w:r>
+        <w:rPr>
+          <w:rStyle w:val="NormalTok"/>
+        </w:rPr>
+        <w:t xml:space="preserve">tree_intensity, </w:t>
+      </w:r>
+      <w:r>
+        <w:rPr>
+          <w:rStyle w:val="DataTypeTok"/>
+        </w:rPr>
+        <w:t xml:space="preserve">data =</w:t>
+      </w:r>
+      <w:r>
+        <w:rPr>
+          <w:rStyle w:val="NormalTok"/>
+        </w:rPr>
+        <w:t xml:space="preserve"> racial_makeup)</w:t>
+      </w:r>
+      <w:r>
+        <w:br w:type="textWrapping"/>
+      </w:r>
+      <w:r>
+        <w:rPr>
+          <w:rStyle w:val="KeywordTok"/>
+        </w:rPr>
+        <w:t xml:space="preserve">summary</w:t>
+      </w:r>
+      <w:r>
+        <w:rPr>
+          <w:rStyle w:val="NormalTok"/>
+        </w:rPr>
+        <w:t xml:space="preserve">(mult_uhi)</w:t>
+      </w:r>
+    </w:p>
+    <w:p>
+      <w:pPr>
+        <w:pStyle w:val="SourceCode"/>
+      </w:pPr>
+      <w:r>
+        <w:rPr>
+          <w:rStyle w:val="VerbatimChar"/>
+        </w:rPr>
+        <w:t xml:space="preserve">## </w:t>
+      </w:r>
+      <w:r>
+        <w:br w:type="textWrapping"/>
+      </w:r>
+      <w:r>
+        <w:rPr>
+          <w:rStyle w:val="VerbatimChar"/>
+        </w:rPr>
+        <w:t xml:space="preserve">## Call:</w:t>
+      </w:r>
+      <w:r>
+        <w:br w:type="textWrapping"/>
+      </w:r>
+      <w:r>
+        <w:rPr>
+          <w:rStyle w:val="VerbatimChar"/>
+        </w:rPr>
+        <w:t xml:space="preserve">## lm(formula = uhi.x ~ median_income + nonwhite + tree_intensity, </w:t>
+      </w:r>
+      <w:r>
+        <w:br w:type="textWrapping"/>
+      </w:r>
+      <w:r>
+        <w:rPr>
+          <w:rStyle w:val="VerbatimChar"/>
+        </w:rPr>
+        <w:t xml:space="preserve">##     data = racial_makeup)</w:t>
+      </w:r>
+      <w:r>
+        <w:br w:type="textWrapping"/>
+      </w:r>
+      <w:r>
+        <w:rPr>
+          <w:rStyle w:val="VerbatimChar"/>
+        </w:rPr>
+        <w:t xml:space="preserve">## </w:t>
+      </w:r>
+      <w:r>
+        <w:br w:type="textWrapping"/>
+      </w:r>
+      <w:r>
+        <w:rPr>
+          <w:rStyle w:val="VerbatimChar"/>
+        </w:rPr>
+        <w:t xml:space="preserve">## Residuals:</w:t>
+      </w:r>
+      <w:r>
+        <w:br w:type="textWrapping"/>
+      </w:r>
+      <w:r>
+        <w:rPr>
+          <w:rStyle w:val="VerbatimChar"/>
+        </w:rPr>
+        <w:t xml:space="preserve">##      Min       1Q   Median       3Q      Max </w:t>
+      </w:r>
+      <w:r>
+        <w:br w:type="textWrapping"/>
+      </w:r>
+      <w:r>
+        <w:rPr>
+          <w:rStyle w:val="VerbatimChar"/>
+        </w:rPr>
+        <w:t xml:space="preserve">## -0.65262 -0.05334  0.01666  0.07828  0.24322 </w:t>
+      </w:r>
+      <w:r>
+        <w:br w:type="textWrapping"/>
+      </w:r>
+      <w:r>
+        <w:rPr>
+          <w:rStyle w:val="VerbatimChar"/>
+        </w:rPr>
+        <w:t xml:space="preserve">## </w:t>
+      </w:r>
+      <w:r>
+        <w:br w:type="textWrapping"/>
+      </w:r>
+      <w:r>
+        <w:rPr>
+          <w:rStyle w:val="VerbatimChar"/>
+        </w:rPr>
+        <w:t xml:space="preserve">## Coefficients:</w:t>
+      </w:r>
+      <w:r>
+        <w:br w:type="textWrapping"/>
+      </w:r>
+      <w:r>
+        <w:rPr>
+          <w:rStyle w:val="VerbatimChar"/>
+        </w:rPr>
+        <w:t xml:space="preserve">##                  Estimate Std. Error t value Pr(&gt;|t|)    </w:t>
+      </w:r>
+      <w:r>
+        <w:br w:type="textWrapping"/>
+      </w:r>
+      <w:r>
+        <w:rPr>
+          <w:rStyle w:val="VerbatimChar"/>
+        </w:rPr>
+        <w:t xml:space="preserve">## (Intercept)     9.237e-01  5.042e-02  18.321  &lt; 2e-16 ***</w:t>
+      </w:r>
+      <w:r>
+        <w:br w:type="textWrapping"/>
+      </w:r>
+      <w:r>
+        <w:rPr>
+          <w:rStyle w:val="VerbatimChar"/>
+        </w:rPr>
+        <w:t xml:space="preserve">## median_income  -1.490e-06  3.793e-07  -3.929 0.000119 ***</w:t>
+      </w:r>
+      <w:r>
+        <w:br w:type="textWrapping"/>
+      </w:r>
+      <w:r>
+        <w:rPr>
+          <w:rStyle w:val="VerbatimChar"/>
+        </w:rPr>
+        <w:t xml:space="preserve">## nonwhite       -2.580e-02  5.195e-02  -0.497 0.620007    </w:t>
+      </w:r>
+      <w:r>
+        <w:br w:type="textWrapping"/>
+      </w:r>
+      <w:r>
+        <w:rPr>
+          <w:rStyle w:val="VerbatimChar"/>
+        </w:rPr>
+        <w:t xml:space="preserve">## tree_intensity -3.139e+05  6.143e+04  -5.110 7.73e-07 ***</w:t>
+      </w:r>
+      <w:r>
+        <w:br w:type="textWrapping"/>
+      </w:r>
+      <w:r>
+        <w:rPr>
+          <w:rStyle w:val="VerbatimChar"/>
+        </w:rPr>
+        <w:t xml:space="preserve">## ---</w:t>
+      </w:r>
+      <w:r>
+        <w:br w:type="textWrapping"/>
+      </w:r>
+      <w:r>
+        <w:rPr>
+          <w:rStyle w:val="VerbatimChar"/>
+        </w:rPr>
+        <w:t xml:space="preserve">## Signif. codes:  0 '***' 0.001 '**' 0.01 '*' 0.05 '.' 0.1 ' ' 1</w:t>
+      </w:r>
+      <w:r>
+        <w:br w:type="textWrapping"/>
+      </w:r>
+      <w:r>
+        <w:rPr>
+          <w:rStyle w:val="VerbatimChar"/>
+        </w:rPr>
+        <w:t xml:space="preserve">## </w:t>
+      </w:r>
+      <w:r>
+        <w:br w:type="textWrapping"/>
+      </w:r>
+      <w:r>
+        <w:rPr>
+          <w:rStyle w:val="VerbatimChar"/>
+        </w:rPr>
+        <w:t xml:space="preserve">## Residual standard error: 0.1315 on 193 degrees of freedom</w:t>
+      </w:r>
+      <w:r>
+        <w:br w:type="textWrapping"/>
+      </w:r>
+      <w:r>
+        <w:rPr>
+          <w:rStyle w:val="VerbatimChar"/>
+        </w:rPr>
+        <w:t xml:space="preserve">##   (3 observations deleted due to missingness)</w:t>
+      </w:r>
+      <w:r>
+        <w:br w:type="textWrapping"/>
+      </w:r>
+      <w:r>
+        <w:rPr>
+          <w:rStyle w:val="VerbatimChar"/>
+        </w:rPr>
+        <w:t xml:space="preserve">## Multiple R-squared:  0.3356, Adjusted R-squared:  0.3253 </w:t>
+      </w:r>
+      <w:r>
+        <w:br w:type="textWrapping"/>
+      </w:r>
+      <w:r>
+        <w:rPr>
+          <w:rStyle w:val="VerbatimChar"/>
+        </w:rPr>
+        <w:t xml:space="preserve">## F-statistic:  32.5 on 3 and 193 DF,  p-value: &lt; 2.2e-16</w:t>
+      </w:r>
+    </w:p>
+    <w:p>
+      <w:pPr>
+        <w:pStyle w:val="SourceCode"/>
+      </w:pPr>
+      <w:r>
+        <w:rPr>
+          <w:rStyle w:val="KeywordTok"/>
+        </w:rPr>
+        <w:t xml:space="preserve">stargazer</w:t>
+      </w:r>
+      <w:r>
+        <w:rPr>
+          <w:rStyle w:val="NormalTok"/>
+        </w:rPr>
+        <w:t xml:space="preserve">(mult_uhi,  </w:t>
+      </w:r>
+      <w:r>
+        <w:rPr>
+          <w:rStyle w:val="DataTypeTok"/>
+        </w:rPr>
+        <w:t xml:space="preserve">type =</w:t>
+      </w:r>
+      <w:r>
+        <w:rPr>
+          <w:rStyle w:val="NormalTok"/>
+        </w:rPr>
+        <w:t xml:space="preserve"> </w:t>
+      </w:r>
+      <w:r>
+        <w:rPr>
+          <w:rStyle w:val="StringTok"/>
+        </w:rPr>
+        <w:t xml:space="preserve">"html"</w:t>
+      </w:r>
+      <w:r>
+        <w:rPr>
+          <w:rStyle w:val="NormalTok"/>
+        </w:rPr>
+        <w:t xml:space="preserve">)</w:t>
+      </w:r>
+    </w:p>
+    <w:p>
+      <w:pPr>
+        <w:pStyle w:val="Compact"/>
+      </w:pPr>
+      <w:r>
+        <w:t xml:space="preserve">Dependent variable:</w:t>
+      </w:r>
+    </w:p>
+    <w:p>
+      <w:pPr>
+        <w:pStyle w:val="Compact"/>
+      </w:pPr>
+      <w:r>
+        <w:t xml:space="preserve">uhi.x</w:t>
+      </w:r>
+    </w:p>
+    <w:p>
+      <w:pPr>
+        <w:pStyle w:val="Compact"/>
+      </w:pPr>
+      <w:r>
+        <w:t xml:space="preserve">median_income</w:t>
+      </w:r>
+    </w:p>
+    <w:p>
+      <w:pPr>
+        <w:pStyle w:val="Compact"/>
+      </w:pPr>
+      <w:r>
+        <w:t xml:space="preserve">-0.00000</w:t>
+      </w:r>
+      <w:r>
+        <w:t xml:space="preserve">***</w:t>
+      </w:r>
+    </w:p>
+    <w:p>
+      <w:pPr>
+        <w:pStyle w:val="Compact"/>
+      </w:pPr>
+      <w:r>
+        <w:t xml:space="preserve">(0.00000)</w:t>
+      </w:r>
+    </w:p>
+    <w:p>
+      <w:pPr>
+        <w:pStyle w:val="Compact"/>
+      </w:pPr>
+      <w:r>
+        <w:t xml:space="preserve">nonwhite</w:t>
+      </w:r>
+    </w:p>
+    <w:p>
+      <w:pPr>
+        <w:pStyle w:val="Compact"/>
+      </w:pPr>
+      <w:r>
+        <w:t xml:space="preserve">-0.026</w:t>
+      </w:r>
+    </w:p>
+    <w:p>
+      <w:pPr>
+        <w:pStyle w:val="Compact"/>
+      </w:pPr>
+      <w:r>
+        <w:t xml:space="preserve">(0.052)</w:t>
+      </w:r>
+    </w:p>
+    <w:p>
+      <w:pPr>
+        <w:pStyle w:val="Compact"/>
+      </w:pPr>
+      <w:r>
+        <w:t xml:space="preserve">tree_intensity</w:t>
+      </w:r>
+    </w:p>
+    <w:p>
+      <w:pPr>
+        <w:pStyle w:val="Compact"/>
+      </w:pPr>
+      <w:r>
+        <w:t xml:space="preserve">-313,866.600</w:t>
+      </w:r>
+      <w:r>
+        <w:t xml:space="preserve">***</w:t>
+      </w:r>
+    </w:p>
+    <w:p>
+      <w:pPr>
+        <w:pStyle w:val="Compact"/>
+      </w:pPr>
+      <w:r>
+        <w:t xml:space="preserve">(61,426.620)</w:t>
+      </w:r>
+    </w:p>
+    <w:p>
+      <w:pPr>
+        <w:pStyle w:val="Compact"/>
+      </w:pPr>
+      <w:r>
+        <w:t xml:space="preserve">Constant</w:t>
+      </w:r>
+    </w:p>
+    <w:p>
+      <w:pPr>
+        <w:pStyle w:val="Compact"/>
+      </w:pPr>
+      <w:r>
+        <w:t xml:space="preserve">0.924</w:t>
+      </w:r>
+      <w:r>
+        <w:t xml:space="preserve">***</w:t>
+      </w:r>
+    </w:p>
+    <w:p>
+      <w:pPr>
+        <w:pStyle w:val="Compact"/>
+      </w:pPr>
+      <w:r>
+        <w:t xml:space="preserve">(0.050)</w:t>
+      </w:r>
+    </w:p>
+    <w:p>
+      <w:pPr>
+        <w:pStyle w:val="Compact"/>
+      </w:pPr>
+      <w:r>
+        <w:t xml:space="preserve">Observations</w:t>
+      </w:r>
+    </w:p>
+    <w:p>
+      <w:pPr>
+        <w:pStyle w:val="Compact"/>
+      </w:pPr>
+      <w:r>
+        <w:t xml:space="preserve">197</w:t>
+      </w:r>
+    </w:p>
+    <w:p>
+      <w:pPr>
+        <w:pStyle w:val="Compact"/>
+      </w:pPr>
+      <w:r>
+        <w:t xml:space="preserve">R</w:t>
+      </w:r>
+      <w:r>
+        <w:t xml:space="preserve">2</w:t>
+      </w:r>
+    </w:p>
+    <w:p>
+      <w:pPr>
+        <w:pStyle w:val="Compact"/>
+      </w:pPr>
+      <w:r>
+        <w:t xml:space="preserve">0.336</w:t>
+      </w:r>
+    </w:p>
+    <w:p>
+      <w:pPr>
+        <w:pStyle w:val="Compact"/>
+      </w:pPr>
+      <w:r>
+        <w:t xml:space="preserve">Adjusted R</w:t>
+      </w:r>
+      <w:r>
+        <w:t xml:space="preserve">2</w:t>
+      </w:r>
+    </w:p>
+    <w:p>
+      <w:pPr>
+        <w:pStyle w:val="Compact"/>
+      </w:pPr>
+      <w:r>
+        <w:t xml:space="preserve">0.325</w:t>
+      </w:r>
+    </w:p>
+    <w:p>
+      <w:pPr>
+        <w:pStyle w:val="Compact"/>
+      </w:pPr>
+      <w:r>
+        <w:t xml:space="preserve">Residual Std. Error</w:t>
+      </w:r>
+    </w:p>
+    <w:p>
+      <w:pPr>
+        <w:pStyle w:val="Compact"/>
+      </w:pPr>
+      <w:r>
+        <w:t xml:space="preserve">0.131 (df = 193)</w:t>
+      </w:r>
+    </w:p>
+    <w:p>
+      <w:pPr>
+        <w:pStyle w:val="Compact"/>
+      </w:pPr>
+      <w:r>
+        <w:t xml:space="preserve">F Statistic</w:t>
+      </w:r>
+    </w:p>
+    <w:p>
+      <w:pPr>
+        <w:pStyle w:val="Compact"/>
+      </w:pPr>
+      <w:r>
+        <w:t xml:space="preserve">32.501</w:t>
+      </w:r>
+      <w:r>
+        <w:t xml:space="preserve">***</w:t>
+      </w:r>
+      <w:r>
+        <w:t xml:space="preserve"> </w:t>
+      </w:r>
+      <w:r>
+        <w:t xml:space="preserve">(df = 3; 193)</w:t>
+      </w:r>
+    </w:p>
+    <w:p>
+      <w:pPr>
+        <w:pStyle w:val="Compact"/>
+      </w:pPr>
+      <w:r>
+        <w:t xml:space="preserve">Note:</w:t>
+      </w:r>
+    </w:p>
+    <w:p>
+      <w:pPr>
+        <w:pStyle w:val="Compact"/>
+      </w:pPr>
+      <w:r>
+        <w:rPr>
+          <w:i/>
+        </w:rPr>
+        <w:t xml:space="preserve">p&lt;0.1;</w:t>
+      </w:r>
+      <w:r>
+        <w:rPr>
+          <w:i/>
+        </w:rPr>
+        <w:t xml:space="preserve"> </w:t>
+      </w:r>
+      <w:r>
+        <w:rPr>
+          <w:b/>
+          <w:i/>
+        </w:rPr>
+        <w:t xml:space="preserve">p&lt;0.05;</w:t>
+      </w:r>
+      <w:r>
+        <w:rPr>
+          <w:b/>
+          <w:i/>
+        </w:rPr>
+        <w:t xml:space="preserve"> </w:t>
+      </w:r>
+      <w:r>
+        <w:t xml:space="preserve">p&lt;0.01</w:t>
       </w:r>
     </w:p>
     <w:sectPr/>

</xml_diff>

<commit_message>
Made knitted versions of the .Rmds
</commit_message>
<xml_diff>
--- a/UHI/UHIsocialfactors/socialuhi.docx
+++ b/UHI/UHIsocialfactors/socialuhi.docx
@@ -172,7 +172,18 @@
     </w:p>
     <w:p>
       <w:pPr>
-        <w:pStyle w:val="BodyText"/>
+        <w:pStyle w:val="SourceCode"/>
+      </w:pPr>
+      <w:r>
+        <w:rPr>
+          <w:rStyle w:val="VerbatimChar"/>
+        </w:rPr>
+        <w:t xml:space="preserve">## `geom_smooth()` using formula 'y ~ x'</w:t>
+      </w:r>
+    </w:p>
+    <w:p>
+      <w:pPr>
+        <w:pStyle w:val="FirstParagraph"/>
       </w:pPr>
       <w:r>
         <w:drawing>
@@ -392,6 +403,17 @@
     </w:p>
     <w:p>
       <w:pPr>
+        <w:pStyle w:val="SourceCode"/>
+      </w:pPr>
+      <w:r>
+        <w:rPr>
+          <w:rStyle w:val="VerbatimChar"/>
+        </w:rPr>
+        <w:t xml:space="preserve">## `geom_smooth()` using formula 'y ~ x'</w:t>
+      </w:r>
+    </w:p>
+    <w:p>
+      <w:pPr>
         <w:pStyle w:val="FirstParagraph"/>
       </w:pPr>
       <w:r>
@@ -533,7 +555,18 @@
     </w:p>
     <w:p>
       <w:pPr>
-        <w:pStyle w:val="BodyText"/>
+        <w:pStyle w:val="SourceCode"/>
+      </w:pPr>
+      <w:r>
+        <w:rPr>
+          <w:rStyle w:val="VerbatimChar"/>
+        </w:rPr>
+        <w:t xml:space="preserve">## `geom_smooth()` using formula 'y ~ x'</w:t>
+      </w:r>
+    </w:p>
+    <w:p>
+      <w:pPr>
+        <w:pStyle w:val="FirstParagraph"/>
       </w:pPr>
       <w:r>
         <w:drawing>
@@ -753,6 +786,17 @@
     </w:p>
     <w:p>
       <w:pPr>
+        <w:pStyle w:val="SourceCode"/>
+      </w:pPr>
+      <w:r>
+        <w:rPr>
+          <w:rStyle w:val="VerbatimChar"/>
+        </w:rPr>
+        <w:t xml:space="preserve">## `geom_smooth()` using formula 'y ~ x'</w:t>
+      </w:r>
+    </w:p>
+    <w:p>
+      <w:pPr>
         <w:pStyle w:val="FirstParagraph"/>
       </w:pPr>
       <w:r>
@@ -1352,273 +1396,9 @@
       </w:pPr>
       <w:r>
         <w:rPr>
-          <w:rStyle w:val="KeywordTok"/>
-        </w:rPr>
-        <w:t xml:space="preserve">stargazer</w:t>
-      </w:r>
-      <w:r>
-        <w:rPr>
-          <w:rStyle w:val="NormalTok"/>
-        </w:rPr>
-        <w:t xml:space="preserve">(mult_ti,  </w:t>
-      </w:r>
-      <w:r>
-        <w:rPr>
-          <w:rStyle w:val="DataTypeTok"/>
-        </w:rPr>
-        <w:t xml:space="preserve">type =</w:t>
-      </w:r>
-      <w:r>
-        <w:rPr>
-          <w:rStyle w:val="NormalTok"/>
-        </w:rPr>
-        <w:t xml:space="preserve"> </w:t>
-      </w:r>
-      <w:r>
-        <w:rPr>
-          <w:rStyle w:val="StringTok"/>
-        </w:rPr>
-        <w:t xml:space="preserve">"html"</w:t>
-      </w:r>
-      <w:r>
-        <w:rPr>
-          <w:rStyle w:val="NormalTok"/>
-        </w:rPr>
-        <w:t xml:space="preserve">)</w:t>
-      </w:r>
-    </w:p>
-    <w:p>
-      <w:pPr>
-        <w:pStyle w:val="Compact"/>
-      </w:pPr>
-      <w:r>
-        <w:t xml:space="preserve">Dependent variable:</w:t>
-      </w:r>
-    </w:p>
-    <w:p>
-      <w:pPr>
-        <w:pStyle w:val="Compact"/>
-      </w:pPr>
-      <w:r>
-        <w:t xml:space="preserve">tree_intensity</w:t>
-      </w:r>
-    </w:p>
-    <w:p>
-      <w:pPr>
-        <w:pStyle w:val="Compact"/>
-      </w:pPr>
-      <w:r>
-        <w:t xml:space="preserve">median_income</w:t>
-      </w:r>
-    </w:p>
-    <w:p>
-      <w:pPr>
-        <w:pStyle w:val="Compact"/>
-      </w:pPr>
-      <w:r>
-        <w:t xml:space="preserve">0.000</w:t>
-      </w:r>
-      <w:r>
-        <w:t xml:space="preserve">***</w:t>
-      </w:r>
-    </w:p>
-    <w:p>
-      <w:pPr>
-        <w:pStyle w:val="Compact"/>
-      </w:pPr>
-      <w:r>
-        <w:t xml:space="preserve">(0.000)</w:t>
-      </w:r>
-    </w:p>
-    <w:p>
-      <w:pPr>
-        <w:pStyle w:val="Compact"/>
-      </w:pPr>
-      <w:r>
-        <w:t xml:space="preserve">nonwhite</w:t>
-      </w:r>
-    </w:p>
-    <w:p>
-      <w:pPr>
-        <w:pStyle w:val="Compact"/>
-      </w:pPr>
-      <w:r>
-        <w:t xml:space="preserve">-0.00000</w:t>
-      </w:r>
-      <w:r>
-        <w:t xml:space="preserve">***</w:t>
-      </w:r>
-    </w:p>
-    <w:p>
-      <w:pPr>
-        <w:pStyle w:val="Compact"/>
-      </w:pPr>
-      <w:r>
-        <w:t xml:space="preserve">(0.00000)</w:t>
-      </w:r>
-    </w:p>
-    <w:p>
-      <w:pPr>
-        <w:pStyle w:val="Compact"/>
-      </w:pPr>
-      <w:r>
-        <w:t xml:space="preserve">Constant</w:t>
-      </w:r>
-    </w:p>
-    <w:p>
-      <w:pPr>
-        <w:pStyle w:val="Compact"/>
-      </w:pPr>
-      <w:r>
-        <w:t xml:space="preserve">0.00000</w:t>
-      </w:r>
-      <w:r>
-        <w:t xml:space="preserve">***</w:t>
-      </w:r>
-    </w:p>
-    <w:p>
-      <w:pPr>
-        <w:pStyle w:val="Compact"/>
-      </w:pPr>
-      <w:r>
-        <w:t xml:space="preserve">(0.00000)</w:t>
-      </w:r>
-    </w:p>
-    <w:p>
-      <w:pPr>
-        <w:pStyle w:val="Compact"/>
-      </w:pPr>
-      <w:r>
-        <w:t xml:space="preserve">Observations</w:t>
-      </w:r>
-    </w:p>
-    <w:p>
-      <w:pPr>
-        <w:pStyle w:val="Compact"/>
-      </w:pPr>
-      <w:r>
-        <w:t xml:space="preserve">197</w:t>
-      </w:r>
-    </w:p>
-    <w:p>
-      <w:pPr>
-        <w:pStyle w:val="Compact"/>
-      </w:pPr>
-      <w:r>
-        <w:t xml:space="preserve">R</w:t>
-      </w:r>
-      <w:r>
-        <w:t xml:space="preserve">2</w:t>
-      </w:r>
-    </w:p>
-    <w:p>
-      <w:pPr>
-        <w:pStyle w:val="Compact"/>
-      </w:pPr>
-      <w:r>
-        <w:t xml:space="preserve">0.340</w:t>
-      </w:r>
-    </w:p>
-    <w:p>
-      <w:pPr>
-        <w:pStyle w:val="Compact"/>
-      </w:pPr>
-      <w:r>
-        <w:t xml:space="preserve">Adjusted R</w:t>
-      </w:r>
-      <w:r>
-        <w:t xml:space="preserve">2</w:t>
-      </w:r>
-    </w:p>
-    <w:p>
-      <w:pPr>
-        <w:pStyle w:val="Compact"/>
-      </w:pPr>
-      <w:r>
-        <w:t xml:space="preserve">0.333</w:t>
-      </w:r>
-    </w:p>
-    <w:p>
-      <w:pPr>
-        <w:pStyle w:val="Compact"/>
-      </w:pPr>
-      <w:r>
-        <w:t xml:space="preserve">Residual Std. Error</w:t>
-      </w:r>
-    </w:p>
-    <w:p>
-      <w:pPr>
-        <w:pStyle w:val="Compact"/>
-      </w:pPr>
-      <w:r>
-        <w:t xml:space="preserve">0.00000 (df = 194)</w:t>
-      </w:r>
-    </w:p>
-    <w:p>
-      <w:pPr>
-        <w:pStyle w:val="Compact"/>
-      </w:pPr>
-      <w:r>
-        <w:t xml:space="preserve">F Statistic</w:t>
-      </w:r>
-    </w:p>
-    <w:p>
-      <w:pPr>
-        <w:pStyle w:val="Compact"/>
-      </w:pPr>
-      <w:r>
-        <w:t xml:space="preserve">49.931</w:t>
-      </w:r>
-      <w:r>
-        <w:t xml:space="preserve">***</w:t>
-      </w:r>
-      <w:r>
-        <w:t xml:space="preserve"> </w:t>
-      </w:r>
-      <w:r>
-        <w:t xml:space="preserve">(df = 2; 194)</w:t>
-      </w:r>
-    </w:p>
-    <w:p>
-      <w:pPr>
-        <w:pStyle w:val="Compact"/>
-      </w:pPr>
-      <w:r>
-        <w:t xml:space="preserve">Note:</w:t>
-      </w:r>
-    </w:p>
-    <w:p>
-      <w:pPr>
-        <w:pStyle w:val="Compact"/>
-      </w:pPr>
-      <w:r>
-        <w:rPr>
-          <w:i/>
-        </w:rPr>
-        <w:t xml:space="preserve">p&lt;0.1;</w:t>
-      </w:r>
-      <w:r>
-        <w:rPr>
-          <w:i/>
-        </w:rPr>
-        <w:t xml:space="preserve"> </w:t>
-      </w:r>
-      <w:r>
-        <w:rPr>
-          <w:b/>
-          <w:i/>
-        </w:rPr>
-        <w:t xml:space="preserve">p&lt;0.05;</w:t>
-      </w:r>
-      <w:r>
-        <w:rPr>
-          <w:b/>
-          <w:i/>
-        </w:rPr>
-        <w:t xml:space="preserve"> </w:t>
-      </w:r>
-      <w:r>
-        <w:t xml:space="preserve">p&lt;0.01</w:t>
+          <w:rStyle w:val="CommentTok"/>
+        </w:rPr>
+        <w:t xml:space="preserve">#stargazer(mult_ti,  type = "html")</w:t>
       </w:r>
     </w:p>
     <w:sectPr/>
@@ -1729,7 +1509,7 @@
     </w:lvl>
   </w:abstractNum>
   <w:abstractNum w:abstractNumId="990">
-    <w:nsid w:val="839465be"/>
+    <w:nsid w:val="961e7665"/>
     <w:multiLevelType w:val="multilevel"/>
     <w:lvl w:ilvl="0">
       <w:numFmt w:val="bullet"/>

</xml_diff>